<commit_message>
remak what was deleted by the comit
</commit_message>
<xml_diff>
--- a/Doc/WIP/Aide_Memoire_JS.docx
+++ b/Doc/WIP/Aide_Memoire_JS.docx
@@ -1,6 +1,6 @@
 
 <file path=word/document.xml><?xml version="1.0" encoding="utf-8"?>
-<w:document xmlns:wpc="http://schemas.microsoft.com/office/word/2010/wordprocessingCanvas" xmlns:cx="http://schemas.microsoft.com/office/drawing/2014/chartex" xmlns:cx1="http://schemas.microsoft.com/office/drawing/2015/9/8/chartex" xmlns:mc="http://schemas.openxmlformats.org/markup-compatibility/2006" xmlns:o="urn:schemas-microsoft-com:office:office" xmlns:r="http://schemas.openxmlformats.org/officeDocument/2006/relationships" xmlns:m="http://schemas.openxmlformats.org/officeDocument/2006/math" xmlns:v="urn:schemas-microsoft-com:vml" xmlns:wp14="http://schemas.microsoft.com/office/word/2010/wordprocessingDrawing" xmlns:wp="http://schemas.openxmlformats.org/drawingml/2006/wordprocessingDrawing" xmlns:w10="urn:schemas-microsoft-com:office:word" xmlns:w="http://schemas.openxmlformats.org/wordprocessingml/2006/main" xmlns:w14="http://schemas.microsoft.com/office/word/2010/wordml" xmlns:w15="http://schemas.microsoft.com/office/word/2012/wordml" xmlns:w16se="http://schemas.microsoft.com/office/word/2015/wordml/symex" xmlns:wpg="http://schemas.microsoft.com/office/word/2010/wordprocessingGroup" xmlns:wpi="http://schemas.microsoft.com/office/word/2010/wordprocessingInk" xmlns:wne="http://schemas.microsoft.com/office/word/2006/wordml" xmlns:wps="http://schemas.microsoft.com/office/word/2010/wordprocessingShape" mc:Ignorable="w14 w15 w16se wp14">
+<w:document xmlns:wpc="http://schemas.microsoft.com/office/word/2010/wordprocessingCanvas" xmlns:cx="http://schemas.microsoft.com/office/drawing/2014/chartex" xmlns:cx1="http://schemas.microsoft.com/office/drawing/2015/9/8/chartex" xmlns:cx2="http://schemas.microsoft.com/office/drawing/2015/10/21/chartex" xmlns:cx3="http://schemas.microsoft.com/office/drawing/2016/5/9/chartex" xmlns:cx4="http://schemas.microsoft.com/office/drawing/2016/5/10/chartex" xmlns:cx5="http://schemas.microsoft.com/office/drawing/2016/5/11/chartex" xmlns:cx6="http://schemas.microsoft.com/office/drawing/2016/5/12/chartex" xmlns:cx7="http://schemas.microsoft.com/office/drawing/2016/5/13/chartex" xmlns:cx8="http://schemas.microsoft.com/office/drawing/2016/5/14/chartex" xmlns:mc="http://schemas.openxmlformats.org/markup-compatibility/2006" xmlns:aink="http://schemas.microsoft.com/office/drawing/2016/ink" xmlns:am3d="http://schemas.microsoft.com/office/drawing/2017/model3d" xmlns:o="urn:schemas-microsoft-com:office:office" xmlns:oel="http://schemas.microsoft.com/office/2019/extlst" xmlns:r="http://schemas.openxmlformats.org/officeDocument/2006/relationships" xmlns:m="http://schemas.openxmlformats.org/officeDocument/2006/math" xmlns:v="urn:schemas-microsoft-com:vml" xmlns:wp14="http://schemas.microsoft.com/office/word/2010/wordprocessingDrawing" xmlns:wp="http://schemas.openxmlformats.org/drawingml/2006/wordprocessingDrawing" xmlns:w10="urn:schemas-microsoft-com:office:word" xmlns:w="http://schemas.openxmlformats.org/wordprocessingml/2006/main" xmlns:w14="http://schemas.microsoft.com/office/word/2010/wordml" xmlns:w15="http://schemas.microsoft.com/office/word/2012/wordml" xmlns:w16cex="http://schemas.microsoft.com/office/word/2018/wordml/cex" xmlns:w16cid="http://schemas.microsoft.com/office/word/2016/wordml/cid" xmlns:w16="http://schemas.microsoft.com/office/word/2018/wordml" xmlns:w16sdtdh="http://schemas.microsoft.com/office/word/2020/wordml/sdtdatahash" xmlns:w16se="http://schemas.microsoft.com/office/word/2015/wordml/symex" xmlns:wpg="http://schemas.microsoft.com/office/word/2010/wordprocessingGroup" xmlns:wpi="http://schemas.microsoft.com/office/word/2010/wordprocessingInk" xmlns:wne="http://schemas.microsoft.com/office/word/2006/wordml" xmlns:wps="http://schemas.microsoft.com/office/word/2010/wordprocessingShape" mc:Ignorable="w14 w15 w16se w16cid w16 w16cex w16sdtdh wp14">
   <w:body>
     <w:p>
       <w:pPr>
@@ -39,7 +39,7 @@
           <w:lang w:eastAsia="fr-CH"/>
         </w:rPr>
         <w:drawing>
-          <wp:inline distT="0" distB="0" distL="0" distR="0">
+          <wp:inline distT="0" distB="0" distL="0" distR="0" wp14:anchorId="1A9C9194" wp14:editId="03898DCC">
             <wp:extent cx="5080000" cy="5080000"/>
             <wp:effectExtent l="19050" t="19050" r="25400" b="25400"/>
             <wp:docPr id="1" name="Image 1"/>
@@ -445,8 +445,6 @@
         <w:pStyle w:val="Titre1"/>
         <w:ind w:left="720"/>
       </w:pPr>
-      <w:bookmarkStart w:id="1" w:name="_GoBack"/>
-      <w:bookmarkEnd w:id="1"/>
     </w:p>
     <w:p>
       <w:pPr>
@@ -456,11 +454,11 @@
           <w:numId w:val="1"/>
         </w:numPr>
       </w:pPr>
-      <w:bookmarkStart w:id="2" w:name="_Toc150260249"/>
+      <w:bookmarkStart w:id="1" w:name="_Toc150260249"/>
       <w:r>
         <w:t>Commentaires</w:t>
       </w:r>
-      <w:bookmarkEnd w:id="2"/>
+      <w:bookmarkEnd w:id="1"/>
     </w:p>
     <w:p>
       <w:r>
@@ -507,11 +505,11 @@
           <w:numId w:val="1"/>
         </w:numPr>
       </w:pPr>
-      <w:bookmarkStart w:id="3" w:name="_Toc150260250"/>
+      <w:bookmarkStart w:id="2" w:name="_Toc150260250"/>
       <w:r>
         <w:t>Vocabulaire</w:t>
       </w:r>
-      <w:bookmarkEnd w:id="3"/>
+      <w:bookmarkEnd w:id="2"/>
     </w:p>
     <w:p>
       <w:pPr>
@@ -540,6 +538,1245 @@
         <w:t xml:space="preserve"> Les scripts sont fournis et exécutés en texte brut. Ils n’ont pas besoin d’une préparation spéciale ou d’une compilation pour fonctionner.</w:t>
       </w:r>
     </w:p>
+    <w:p>
+      <w:pPr>
+        <w:pStyle w:val="Titre1"/>
+        <w:numPr>
+          <w:ilvl w:val="0"/>
+          <w:numId w:val="1"/>
+        </w:numPr>
+      </w:pPr>
+      <w:r>
+        <w:t>Divers</w:t>
+      </w:r>
+    </w:p>
+    <w:p>
+      <w:r>
+        <w:t xml:space="preserve">Dans cette section je vais mettre des bouts de code qui m’on fait comprendre le </w:t>
+      </w:r>
+      <w:proofErr w:type="spellStart"/>
+      <w:r>
+        <w:t>js</w:t>
+      </w:r>
+      <w:proofErr w:type="spellEnd"/>
+    </w:p>
+    <w:p>
+      <w:pPr>
+        <w:shd w:val="clear" w:color="auto" w:fill="1E1E1E"/>
+        <w:spacing w:after="0" w:line="285" w:lineRule="atLeast"/>
+        <w:rPr>
+          <w:rFonts w:ascii="Consolas" w:eastAsia="Times New Roman" w:hAnsi="Consolas" w:cs="Times New Roman"/>
+          <w:color w:val="D4D4D4"/>
+          <w:sz w:val="21"/>
+          <w:szCs w:val="21"/>
+          <w:lang w:val="fr-FR" w:eastAsia="fr-FR"/>
+        </w:rPr>
+      </w:pPr>
+      <w:r>
+        <w:rPr>
+          <w:rFonts w:ascii="Consolas" w:eastAsia="Times New Roman" w:hAnsi="Consolas" w:cs="Times New Roman"/>
+          <w:color w:val="D4D4D4"/>
+          <w:sz w:val="21"/>
+          <w:szCs w:val="21"/>
+          <w:lang w:val="fr-FR" w:eastAsia="fr-FR"/>
+        </w:rPr>
+        <w:t xml:space="preserve">    </w:t>
+      </w:r>
+      <w:proofErr w:type="spellStart"/>
+      <w:proofErr w:type="gramStart"/>
+      <w:r>
+        <w:rPr>
+          <w:rFonts w:ascii="Consolas" w:eastAsia="Times New Roman" w:hAnsi="Consolas" w:cs="Times New Roman"/>
+          <w:color w:val="DCDCAA"/>
+          <w:sz w:val="21"/>
+          <w:szCs w:val="21"/>
+          <w:lang w:val="fr-FR" w:eastAsia="fr-FR"/>
+        </w:rPr>
+        <w:t>checkIntercection</w:t>
+      </w:r>
+      <w:proofErr w:type="spellEnd"/>
+      <w:r>
+        <w:rPr>
+          <w:rFonts w:ascii="Consolas" w:eastAsia="Times New Roman" w:hAnsi="Consolas" w:cs="Times New Roman"/>
+          <w:color w:val="D4D4D4"/>
+          <w:sz w:val="21"/>
+          <w:szCs w:val="21"/>
+          <w:lang w:val="fr-FR" w:eastAsia="fr-FR"/>
+        </w:rPr>
+        <w:t>(</w:t>
+      </w:r>
+      <w:proofErr w:type="gramEnd"/>
+      <w:r>
+        <w:rPr>
+          <w:rFonts w:ascii="Consolas" w:eastAsia="Times New Roman" w:hAnsi="Consolas" w:cs="Times New Roman"/>
+          <w:color w:val="D4D4D4"/>
+          <w:sz w:val="21"/>
+          <w:szCs w:val="21"/>
+          <w:lang w:val="fr-FR" w:eastAsia="fr-FR"/>
+        </w:rPr>
+        <w:t>) {</w:t>
+      </w:r>
+    </w:p>
+    <w:p>
+      <w:pPr>
+        <w:shd w:val="clear" w:color="auto" w:fill="1E1E1E"/>
+        <w:spacing w:after="0" w:line="285" w:lineRule="atLeast"/>
+        <w:rPr>
+          <w:rFonts w:ascii="Consolas" w:eastAsia="Times New Roman" w:hAnsi="Consolas" w:cs="Times New Roman"/>
+          <w:color w:val="D4D4D4"/>
+          <w:sz w:val="21"/>
+          <w:szCs w:val="21"/>
+          <w:lang w:val="fr-FR" w:eastAsia="fr-FR"/>
+        </w:rPr>
+      </w:pPr>
+      <w:r>
+        <w:rPr>
+          <w:rFonts w:ascii="Consolas" w:eastAsia="Times New Roman" w:hAnsi="Consolas" w:cs="Times New Roman"/>
+          <w:color w:val="D4D4D4"/>
+          <w:sz w:val="21"/>
+          <w:szCs w:val="21"/>
+          <w:lang w:val="fr-FR" w:eastAsia="fr-FR"/>
+        </w:rPr>
+        <w:t xml:space="preserve">        </w:t>
+      </w:r>
+      <w:proofErr w:type="spellStart"/>
+      <w:proofErr w:type="gramStart"/>
+      <w:r>
+        <w:rPr>
+          <w:rFonts w:ascii="Consolas" w:eastAsia="Times New Roman" w:hAnsi="Consolas" w:cs="Times New Roman"/>
+          <w:color w:val="569CD6"/>
+          <w:sz w:val="21"/>
+          <w:szCs w:val="21"/>
+          <w:lang w:val="fr-FR" w:eastAsia="fr-FR"/>
+        </w:rPr>
+        <w:t>const</w:t>
+      </w:r>
+      <w:proofErr w:type="spellEnd"/>
+      <w:proofErr w:type="gramEnd"/>
+      <w:r>
+        <w:rPr>
+          <w:rFonts w:ascii="Consolas" w:eastAsia="Times New Roman" w:hAnsi="Consolas" w:cs="Times New Roman"/>
+          <w:color w:val="D4D4D4"/>
+          <w:sz w:val="21"/>
+          <w:szCs w:val="21"/>
+          <w:lang w:val="fr-FR" w:eastAsia="fr-FR"/>
+        </w:rPr>
+        <w:t xml:space="preserve"> [</w:t>
+      </w:r>
+      <w:proofErr w:type="spellStart"/>
+      <w:r>
+        <w:rPr>
+          <w:rFonts w:ascii="Consolas" w:eastAsia="Times New Roman" w:hAnsi="Consolas" w:cs="Times New Roman"/>
+          <w:color w:val="4FC1FF"/>
+          <w:sz w:val="21"/>
+          <w:szCs w:val="21"/>
+          <w:lang w:val="fr-FR" w:eastAsia="fr-FR"/>
+        </w:rPr>
+        <w:t>head</w:t>
+      </w:r>
+      <w:proofErr w:type="spellEnd"/>
+      <w:r>
+        <w:rPr>
+          <w:rFonts w:ascii="Consolas" w:eastAsia="Times New Roman" w:hAnsi="Consolas" w:cs="Times New Roman"/>
+          <w:color w:val="D4D4D4"/>
+          <w:sz w:val="21"/>
+          <w:szCs w:val="21"/>
+          <w:lang w:val="fr-FR" w:eastAsia="fr-FR"/>
+        </w:rPr>
+        <w:t>, ...</w:t>
+      </w:r>
+      <w:r>
+        <w:rPr>
+          <w:rFonts w:ascii="Consolas" w:eastAsia="Times New Roman" w:hAnsi="Consolas" w:cs="Times New Roman"/>
+          <w:color w:val="4FC1FF"/>
+          <w:sz w:val="21"/>
+          <w:szCs w:val="21"/>
+          <w:lang w:val="fr-FR" w:eastAsia="fr-FR"/>
+        </w:rPr>
+        <w:t>body</w:t>
+      </w:r>
+      <w:r>
+        <w:rPr>
+          <w:rFonts w:ascii="Consolas" w:eastAsia="Times New Roman" w:hAnsi="Consolas" w:cs="Times New Roman"/>
+          <w:color w:val="D4D4D4"/>
+          <w:sz w:val="21"/>
+          <w:szCs w:val="21"/>
+          <w:lang w:val="fr-FR" w:eastAsia="fr-FR"/>
+        </w:rPr>
+        <w:t xml:space="preserve">] = </w:t>
+      </w:r>
+      <w:proofErr w:type="spellStart"/>
+      <w:r>
+        <w:rPr>
+          <w:rFonts w:ascii="Consolas" w:eastAsia="Times New Roman" w:hAnsi="Consolas" w:cs="Times New Roman"/>
+          <w:color w:val="569CD6"/>
+          <w:sz w:val="21"/>
+          <w:szCs w:val="21"/>
+          <w:lang w:val="fr-FR" w:eastAsia="fr-FR"/>
+        </w:rPr>
+        <w:t>this</w:t>
+      </w:r>
+      <w:r>
+        <w:rPr>
+          <w:rFonts w:ascii="Consolas" w:eastAsia="Times New Roman" w:hAnsi="Consolas" w:cs="Times New Roman"/>
+          <w:color w:val="D4D4D4"/>
+          <w:sz w:val="21"/>
+          <w:szCs w:val="21"/>
+          <w:lang w:val="fr-FR" w:eastAsia="fr-FR"/>
+        </w:rPr>
+        <w:t>.</w:t>
+      </w:r>
+      <w:r>
+        <w:rPr>
+          <w:rFonts w:ascii="Consolas" w:eastAsia="Times New Roman" w:hAnsi="Consolas" w:cs="Times New Roman"/>
+          <w:color w:val="9CDCFE"/>
+          <w:sz w:val="21"/>
+          <w:szCs w:val="21"/>
+          <w:lang w:val="fr-FR" w:eastAsia="fr-FR"/>
+        </w:rPr>
+        <w:t>listeCordonnees</w:t>
+      </w:r>
+      <w:proofErr w:type="spellEnd"/>
+      <w:r>
+        <w:rPr>
+          <w:rFonts w:ascii="Consolas" w:eastAsia="Times New Roman" w:hAnsi="Consolas" w:cs="Times New Roman"/>
+          <w:color w:val="D4D4D4"/>
+          <w:sz w:val="21"/>
+          <w:szCs w:val="21"/>
+          <w:lang w:val="fr-FR" w:eastAsia="fr-FR"/>
+        </w:rPr>
+        <w:t>;</w:t>
+      </w:r>
+    </w:p>
+    <w:p>
+      <w:pPr>
+        <w:shd w:val="clear" w:color="auto" w:fill="1E1E1E"/>
+        <w:spacing w:after="0" w:line="285" w:lineRule="atLeast"/>
+        <w:rPr>
+          <w:rFonts w:ascii="Consolas" w:eastAsia="Times New Roman" w:hAnsi="Consolas" w:cs="Times New Roman"/>
+          <w:color w:val="D4D4D4"/>
+          <w:sz w:val="21"/>
+          <w:szCs w:val="21"/>
+          <w:lang w:val="fr-FR" w:eastAsia="fr-FR"/>
+        </w:rPr>
+      </w:pPr>
+      <w:r>
+        <w:rPr>
+          <w:rFonts w:ascii="Consolas" w:eastAsia="Times New Roman" w:hAnsi="Consolas" w:cs="Times New Roman"/>
+          <w:color w:val="D4D4D4"/>
+          <w:sz w:val="21"/>
+          <w:szCs w:val="21"/>
+          <w:lang w:val="fr-FR" w:eastAsia="fr-FR"/>
+        </w:rPr>
+        <w:t xml:space="preserve">        </w:t>
+      </w:r>
+      <w:r>
+        <w:rPr>
+          <w:rFonts w:ascii="Consolas" w:eastAsia="Times New Roman" w:hAnsi="Consolas" w:cs="Times New Roman"/>
+          <w:color w:val="6A9955"/>
+          <w:sz w:val="21"/>
+          <w:szCs w:val="21"/>
+          <w:lang w:val="fr-FR" w:eastAsia="fr-FR"/>
+        </w:rPr>
+        <w:t xml:space="preserve">//si le serpent </w:t>
+      </w:r>
+      <w:proofErr w:type="gramStart"/>
+      <w:r>
+        <w:rPr>
+          <w:rFonts w:ascii="Consolas" w:eastAsia="Times New Roman" w:hAnsi="Consolas" w:cs="Times New Roman"/>
+          <w:color w:val="6A9955"/>
+          <w:sz w:val="21"/>
+          <w:szCs w:val="21"/>
+          <w:lang w:val="fr-FR" w:eastAsia="fr-FR"/>
+        </w:rPr>
+        <w:t>ce</w:t>
+      </w:r>
+      <w:proofErr w:type="gramEnd"/>
+      <w:r>
+        <w:rPr>
+          <w:rFonts w:ascii="Consolas" w:eastAsia="Times New Roman" w:hAnsi="Consolas" w:cs="Times New Roman"/>
+          <w:color w:val="6A9955"/>
+          <w:sz w:val="21"/>
+          <w:szCs w:val="21"/>
+          <w:lang w:val="fr-FR" w:eastAsia="fr-FR"/>
+        </w:rPr>
+        <w:t xml:space="preserve"> rentre </w:t>
+      </w:r>
+      <w:proofErr w:type="spellStart"/>
+      <w:r>
+        <w:rPr>
+          <w:rFonts w:ascii="Consolas" w:eastAsia="Times New Roman" w:hAnsi="Consolas" w:cs="Times New Roman"/>
+          <w:color w:val="6A9955"/>
+          <w:sz w:val="21"/>
+          <w:szCs w:val="21"/>
+          <w:lang w:val="fr-FR" w:eastAsia="fr-FR"/>
+        </w:rPr>
+        <w:t>dedant</w:t>
+      </w:r>
+      <w:proofErr w:type="spellEnd"/>
+      <w:r>
+        <w:rPr>
+          <w:rFonts w:ascii="Consolas" w:eastAsia="Times New Roman" w:hAnsi="Consolas" w:cs="Times New Roman"/>
+          <w:color w:val="6A9955"/>
+          <w:sz w:val="21"/>
+          <w:szCs w:val="21"/>
+          <w:lang w:val="fr-FR" w:eastAsia="fr-FR"/>
+        </w:rPr>
+        <w:t xml:space="preserve"> ou si il rentre dans la bordure</w:t>
+      </w:r>
+    </w:p>
+    <w:p>
+      <w:pPr>
+        <w:shd w:val="clear" w:color="auto" w:fill="1E1E1E"/>
+        <w:spacing w:after="0" w:line="285" w:lineRule="atLeast"/>
+        <w:rPr>
+          <w:rFonts w:ascii="Consolas" w:eastAsia="Times New Roman" w:hAnsi="Consolas" w:cs="Times New Roman"/>
+          <w:color w:val="D4D4D4"/>
+          <w:sz w:val="21"/>
+          <w:szCs w:val="21"/>
+          <w:lang w:val="fr-FR" w:eastAsia="fr-FR"/>
+        </w:rPr>
+      </w:pPr>
+      <w:r>
+        <w:rPr>
+          <w:rFonts w:ascii="Consolas" w:eastAsia="Times New Roman" w:hAnsi="Consolas" w:cs="Times New Roman"/>
+          <w:color w:val="D4D4D4"/>
+          <w:sz w:val="21"/>
+          <w:szCs w:val="21"/>
+          <w:lang w:val="fr-FR" w:eastAsia="fr-FR"/>
+        </w:rPr>
+        <w:t xml:space="preserve">        </w:t>
+      </w:r>
+      <w:proofErr w:type="gramStart"/>
+      <w:r>
+        <w:rPr>
+          <w:rFonts w:ascii="Consolas" w:eastAsia="Times New Roman" w:hAnsi="Consolas" w:cs="Times New Roman"/>
+          <w:color w:val="C586C0"/>
+          <w:sz w:val="21"/>
+          <w:szCs w:val="21"/>
+          <w:lang w:val="fr-FR" w:eastAsia="fr-FR"/>
+        </w:rPr>
+        <w:t>if</w:t>
+      </w:r>
+      <w:proofErr w:type="gramEnd"/>
+      <w:r>
+        <w:rPr>
+          <w:rFonts w:ascii="Consolas" w:eastAsia="Times New Roman" w:hAnsi="Consolas" w:cs="Times New Roman"/>
+          <w:color w:val="D4D4D4"/>
+          <w:sz w:val="21"/>
+          <w:szCs w:val="21"/>
+          <w:lang w:val="fr-FR" w:eastAsia="fr-FR"/>
+        </w:rPr>
+        <w:t xml:space="preserve"> (</w:t>
+      </w:r>
+      <w:proofErr w:type="spellStart"/>
+      <w:r>
+        <w:rPr>
+          <w:rFonts w:ascii="Consolas" w:eastAsia="Times New Roman" w:hAnsi="Consolas" w:cs="Times New Roman"/>
+          <w:color w:val="4FC1FF"/>
+          <w:sz w:val="21"/>
+          <w:szCs w:val="21"/>
+          <w:lang w:val="fr-FR" w:eastAsia="fr-FR"/>
+        </w:rPr>
+        <w:t>body</w:t>
+      </w:r>
+      <w:r>
+        <w:rPr>
+          <w:rFonts w:ascii="Consolas" w:eastAsia="Times New Roman" w:hAnsi="Consolas" w:cs="Times New Roman"/>
+          <w:color w:val="D4D4D4"/>
+          <w:sz w:val="21"/>
+          <w:szCs w:val="21"/>
+          <w:lang w:val="fr-FR" w:eastAsia="fr-FR"/>
+        </w:rPr>
+        <w:t>.</w:t>
+      </w:r>
+      <w:r>
+        <w:rPr>
+          <w:rFonts w:ascii="Consolas" w:eastAsia="Times New Roman" w:hAnsi="Consolas" w:cs="Times New Roman"/>
+          <w:color w:val="DCDCAA"/>
+          <w:sz w:val="21"/>
+          <w:szCs w:val="21"/>
+          <w:lang w:val="fr-FR" w:eastAsia="fr-FR"/>
+        </w:rPr>
+        <w:t>some</w:t>
+      </w:r>
+      <w:proofErr w:type="spellEnd"/>
+      <w:r>
+        <w:rPr>
+          <w:rFonts w:ascii="Consolas" w:eastAsia="Times New Roman" w:hAnsi="Consolas" w:cs="Times New Roman"/>
+          <w:color w:val="D4D4D4"/>
+          <w:sz w:val="21"/>
+          <w:szCs w:val="21"/>
+          <w:lang w:val="fr-FR" w:eastAsia="fr-FR"/>
+        </w:rPr>
+        <w:t>((</w:t>
+      </w:r>
+      <w:r>
+        <w:rPr>
+          <w:rFonts w:ascii="Consolas" w:eastAsia="Times New Roman" w:hAnsi="Consolas" w:cs="Times New Roman"/>
+          <w:color w:val="9CDCFE"/>
+          <w:sz w:val="21"/>
+          <w:szCs w:val="21"/>
+          <w:lang w:val="fr-FR" w:eastAsia="fr-FR"/>
+        </w:rPr>
+        <w:t>n1</w:t>
+      </w:r>
+      <w:r>
+        <w:rPr>
+          <w:rFonts w:ascii="Consolas" w:eastAsia="Times New Roman" w:hAnsi="Consolas" w:cs="Times New Roman"/>
+          <w:color w:val="D4D4D4"/>
+          <w:sz w:val="21"/>
+          <w:szCs w:val="21"/>
+          <w:lang w:val="fr-FR" w:eastAsia="fr-FR"/>
+        </w:rPr>
+        <w:t xml:space="preserve">) </w:t>
+      </w:r>
+      <w:r>
+        <w:rPr>
+          <w:rFonts w:ascii="Consolas" w:eastAsia="Times New Roman" w:hAnsi="Consolas" w:cs="Times New Roman"/>
+          <w:color w:val="569CD6"/>
+          <w:sz w:val="21"/>
+          <w:szCs w:val="21"/>
+          <w:lang w:val="fr-FR" w:eastAsia="fr-FR"/>
+        </w:rPr>
+        <w:t>=&gt;</w:t>
+      </w:r>
+      <w:r>
+        <w:rPr>
+          <w:rFonts w:ascii="Consolas" w:eastAsia="Times New Roman" w:hAnsi="Consolas" w:cs="Times New Roman"/>
+          <w:color w:val="D4D4D4"/>
+          <w:sz w:val="21"/>
+          <w:szCs w:val="21"/>
+          <w:lang w:val="fr-FR" w:eastAsia="fr-FR"/>
+        </w:rPr>
+        <w:t xml:space="preserve"> (</w:t>
+      </w:r>
+      <w:r>
+        <w:rPr>
+          <w:rFonts w:ascii="Consolas" w:eastAsia="Times New Roman" w:hAnsi="Consolas" w:cs="Times New Roman"/>
+          <w:color w:val="9CDCFE"/>
+          <w:sz w:val="21"/>
+          <w:szCs w:val="21"/>
+          <w:lang w:val="fr-FR" w:eastAsia="fr-FR"/>
+        </w:rPr>
+        <w:t>n1</w:t>
+      </w:r>
+      <w:r>
+        <w:rPr>
+          <w:rFonts w:ascii="Consolas" w:eastAsia="Times New Roman" w:hAnsi="Consolas" w:cs="Times New Roman"/>
+          <w:color w:val="D4D4D4"/>
+          <w:sz w:val="21"/>
+          <w:szCs w:val="21"/>
+          <w:lang w:val="fr-FR" w:eastAsia="fr-FR"/>
+        </w:rPr>
+        <w:t>.</w:t>
+      </w:r>
+      <w:r>
+        <w:rPr>
+          <w:rFonts w:ascii="Consolas" w:eastAsia="Times New Roman" w:hAnsi="Consolas" w:cs="Times New Roman"/>
+          <w:color w:val="9CDCFE"/>
+          <w:sz w:val="21"/>
+          <w:szCs w:val="21"/>
+          <w:lang w:val="fr-FR" w:eastAsia="fr-FR"/>
+        </w:rPr>
+        <w:t>PosX</w:t>
+      </w:r>
+      <w:r>
+        <w:rPr>
+          <w:rFonts w:ascii="Consolas" w:eastAsia="Times New Roman" w:hAnsi="Consolas" w:cs="Times New Roman"/>
+          <w:color w:val="D4D4D4"/>
+          <w:sz w:val="21"/>
+          <w:szCs w:val="21"/>
+          <w:lang w:val="fr-FR" w:eastAsia="fr-FR"/>
+        </w:rPr>
+        <w:t xml:space="preserve"> === </w:t>
+      </w:r>
+      <w:proofErr w:type="spellStart"/>
+      <w:r>
+        <w:rPr>
+          <w:rFonts w:ascii="Consolas" w:eastAsia="Times New Roman" w:hAnsi="Consolas" w:cs="Times New Roman"/>
+          <w:color w:val="4FC1FF"/>
+          <w:sz w:val="21"/>
+          <w:szCs w:val="21"/>
+          <w:lang w:val="fr-FR" w:eastAsia="fr-FR"/>
+        </w:rPr>
+        <w:t>head</w:t>
+      </w:r>
+      <w:r>
+        <w:rPr>
+          <w:rFonts w:ascii="Consolas" w:eastAsia="Times New Roman" w:hAnsi="Consolas" w:cs="Times New Roman"/>
+          <w:color w:val="D4D4D4"/>
+          <w:sz w:val="21"/>
+          <w:szCs w:val="21"/>
+          <w:lang w:val="fr-FR" w:eastAsia="fr-FR"/>
+        </w:rPr>
+        <w:t>.</w:t>
+      </w:r>
+      <w:r>
+        <w:rPr>
+          <w:rFonts w:ascii="Consolas" w:eastAsia="Times New Roman" w:hAnsi="Consolas" w:cs="Times New Roman"/>
+          <w:color w:val="9CDCFE"/>
+          <w:sz w:val="21"/>
+          <w:szCs w:val="21"/>
+          <w:lang w:val="fr-FR" w:eastAsia="fr-FR"/>
+        </w:rPr>
+        <w:t>PosX</w:t>
+      </w:r>
+      <w:proofErr w:type="spellEnd"/>
+      <w:r>
+        <w:rPr>
+          <w:rFonts w:ascii="Consolas" w:eastAsia="Times New Roman" w:hAnsi="Consolas" w:cs="Times New Roman"/>
+          <w:color w:val="D4D4D4"/>
+          <w:sz w:val="21"/>
+          <w:szCs w:val="21"/>
+          <w:lang w:val="fr-FR" w:eastAsia="fr-FR"/>
+        </w:rPr>
+        <w:t xml:space="preserve"> &amp;&amp; </w:t>
+      </w:r>
+      <w:r>
+        <w:rPr>
+          <w:rFonts w:ascii="Consolas" w:eastAsia="Times New Roman" w:hAnsi="Consolas" w:cs="Times New Roman"/>
+          <w:color w:val="9CDCFE"/>
+          <w:sz w:val="21"/>
+          <w:szCs w:val="21"/>
+          <w:lang w:val="fr-FR" w:eastAsia="fr-FR"/>
+        </w:rPr>
+        <w:t>n1</w:t>
+      </w:r>
+      <w:r>
+        <w:rPr>
+          <w:rFonts w:ascii="Consolas" w:eastAsia="Times New Roman" w:hAnsi="Consolas" w:cs="Times New Roman"/>
+          <w:color w:val="D4D4D4"/>
+          <w:sz w:val="21"/>
+          <w:szCs w:val="21"/>
+          <w:lang w:val="fr-FR" w:eastAsia="fr-FR"/>
+        </w:rPr>
+        <w:t>.</w:t>
+      </w:r>
+      <w:r>
+        <w:rPr>
+          <w:rFonts w:ascii="Consolas" w:eastAsia="Times New Roman" w:hAnsi="Consolas" w:cs="Times New Roman"/>
+          <w:color w:val="9CDCFE"/>
+          <w:sz w:val="21"/>
+          <w:szCs w:val="21"/>
+          <w:lang w:val="fr-FR" w:eastAsia="fr-FR"/>
+        </w:rPr>
+        <w:t>PosY</w:t>
+      </w:r>
+      <w:r>
+        <w:rPr>
+          <w:rFonts w:ascii="Consolas" w:eastAsia="Times New Roman" w:hAnsi="Consolas" w:cs="Times New Roman"/>
+          <w:color w:val="D4D4D4"/>
+          <w:sz w:val="21"/>
+          <w:szCs w:val="21"/>
+          <w:lang w:val="fr-FR" w:eastAsia="fr-FR"/>
+        </w:rPr>
+        <w:t xml:space="preserve"> === </w:t>
+      </w:r>
+      <w:proofErr w:type="spellStart"/>
+      <w:r>
+        <w:rPr>
+          <w:rFonts w:ascii="Consolas" w:eastAsia="Times New Roman" w:hAnsi="Consolas" w:cs="Times New Roman"/>
+          <w:color w:val="4FC1FF"/>
+          <w:sz w:val="21"/>
+          <w:szCs w:val="21"/>
+          <w:lang w:val="fr-FR" w:eastAsia="fr-FR"/>
+        </w:rPr>
+        <w:t>head</w:t>
+      </w:r>
+      <w:r>
+        <w:rPr>
+          <w:rFonts w:ascii="Consolas" w:eastAsia="Times New Roman" w:hAnsi="Consolas" w:cs="Times New Roman"/>
+          <w:color w:val="D4D4D4"/>
+          <w:sz w:val="21"/>
+          <w:szCs w:val="21"/>
+          <w:lang w:val="fr-FR" w:eastAsia="fr-FR"/>
+        </w:rPr>
+        <w:t>.</w:t>
+      </w:r>
+      <w:r>
+        <w:rPr>
+          <w:rFonts w:ascii="Consolas" w:eastAsia="Times New Roman" w:hAnsi="Consolas" w:cs="Times New Roman"/>
+          <w:color w:val="9CDCFE"/>
+          <w:sz w:val="21"/>
+          <w:szCs w:val="21"/>
+          <w:lang w:val="fr-FR" w:eastAsia="fr-FR"/>
+        </w:rPr>
+        <w:t>PosY</w:t>
+      </w:r>
+      <w:proofErr w:type="spellEnd"/>
+      <w:r>
+        <w:rPr>
+          <w:rFonts w:ascii="Consolas" w:eastAsia="Times New Roman" w:hAnsi="Consolas" w:cs="Times New Roman"/>
+          <w:color w:val="D4D4D4"/>
+          <w:sz w:val="21"/>
+          <w:szCs w:val="21"/>
+          <w:lang w:val="fr-FR" w:eastAsia="fr-FR"/>
+        </w:rPr>
+        <w:t>)) || (!</w:t>
+      </w:r>
+      <w:proofErr w:type="spellStart"/>
+      <w:r>
+        <w:rPr>
+          <w:rFonts w:ascii="Consolas" w:eastAsia="Times New Roman" w:hAnsi="Consolas" w:cs="Times New Roman"/>
+          <w:color w:val="569CD6"/>
+          <w:sz w:val="21"/>
+          <w:szCs w:val="21"/>
+          <w:lang w:val="fr-FR" w:eastAsia="fr-FR"/>
+        </w:rPr>
+        <w:t>this</w:t>
+      </w:r>
+      <w:r>
+        <w:rPr>
+          <w:rFonts w:ascii="Consolas" w:eastAsia="Times New Roman" w:hAnsi="Consolas" w:cs="Times New Roman"/>
+          <w:color w:val="D4D4D4"/>
+          <w:sz w:val="21"/>
+          <w:szCs w:val="21"/>
+          <w:lang w:val="fr-FR" w:eastAsia="fr-FR"/>
+        </w:rPr>
+        <w:t>.</w:t>
+      </w:r>
+      <w:r>
+        <w:rPr>
+          <w:rFonts w:ascii="Consolas" w:eastAsia="Times New Roman" w:hAnsi="Consolas" w:cs="Times New Roman"/>
+          <w:color w:val="DCDCAA"/>
+          <w:sz w:val="21"/>
+          <w:szCs w:val="21"/>
+          <w:lang w:val="fr-FR" w:eastAsia="fr-FR"/>
+        </w:rPr>
+        <w:t>checkBorder</w:t>
+      </w:r>
+      <w:proofErr w:type="spellEnd"/>
+      <w:r>
+        <w:rPr>
+          <w:rFonts w:ascii="Consolas" w:eastAsia="Times New Roman" w:hAnsi="Consolas" w:cs="Times New Roman"/>
+          <w:color w:val="D4D4D4"/>
+          <w:sz w:val="21"/>
+          <w:szCs w:val="21"/>
+          <w:lang w:val="fr-FR" w:eastAsia="fr-FR"/>
+        </w:rPr>
+        <w:t>())) {</w:t>
+      </w:r>
+    </w:p>
+    <w:p>
+      <w:pPr>
+        <w:shd w:val="clear" w:color="auto" w:fill="1E1E1E"/>
+        <w:spacing w:after="0" w:line="285" w:lineRule="atLeast"/>
+        <w:rPr>
+          <w:rFonts w:ascii="Consolas" w:eastAsia="Times New Roman" w:hAnsi="Consolas" w:cs="Times New Roman"/>
+          <w:color w:val="D4D4D4"/>
+          <w:sz w:val="21"/>
+          <w:szCs w:val="21"/>
+          <w:lang w:val="fr-FR" w:eastAsia="fr-FR"/>
+        </w:rPr>
+      </w:pPr>
+      <w:r>
+        <w:rPr>
+          <w:rFonts w:ascii="Consolas" w:eastAsia="Times New Roman" w:hAnsi="Consolas" w:cs="Times New Roman"/>
+          <w:color w:val="D4D4D4"/>
+          <w:sz w:val="21"/>
+          <w:szCs w:val="21"/>
+          <w:lang w:val="fr-FR" w:eastAsia="fr-FR"/>
+        </w:rPr>
+        <w:t xml:space="preserve">            </w:t>
+      </w:r>
+      <w:proofErr w:type="spellStart"/>
+      <w:proofErr w:type="gramStart"/>
+      <w:r>
+        <w:rPr>
+          <w:rFonts w:ascii="Consolas" w:eastAsia="Times New Roman" w:hAnsi="Consolas" w:cs="Times New Roman"/>
+          <w:color w:val="569CD6"/>
+          <w:sz w:val="21"/>
+          <w:szCs w:val="21"/>
+          <w:lang w:val="fr-FR" w:eastAsia="fr-FR"/>
+        </w:rPr>
+        <w:t>this</w:t>
+      </w:r>
+      <w:r>
+        <w:rPr>
+          <w:rFonts w:ascii="Consolas" w:eastAsia="Times New Roman" w:hAnsi="Consolas" w:cs="Times New Roman"/>
+          <w:color w:val="D4D4D4"/>
+          <w:sz w:val="21"/>
+          <w:szCs w:val="21"/>
+          <w:lang w:val="fr-FR" w:eastAsia="fr-FR"/>
+        </w:rPr>
+        <w:t>.</w:t>
+      </w:r>
+      <w:r>
+        <w:rPr>
+          <w:rFonts w:ascii="Consolas" w:eastAsia="Times New Roman" w:hAnsi="Consolas" w:cs="Times New Roman"/>
+          <w:color w:val="9CDCFE"/>
+          <w:sz w:val="21"/>
+          <w:szCs w:val="21"/>
+          <w:lang w:val="fr-FR" w:eastAsia="fr-FR"/>
+        </w:rPr>
+        <w:t>freez</w:t>
+      </w:r>
+      <w:proofErr w:type="spellEnd"/>
+      <w:proofErr w:type="gramEnd"/>
+      <w:r>
+        <w:rPr>
+          <w:rFonts w:ascii="Consolas" w:eastAsia="Times New Roman" w:hAnsi="Consolas" w:cs="Times New Roman"/>
+          <w:color w:val="D4D4D4"/>
+          <w:sz w:val="21"/>
+          <w:szCs w:val="21"/>
+          <w:lang w:val="fr-FR" w:eastAsia="fr-FR"/>
+        </w:rPr>
+        <w:t xml:space="preserve"> = </w:t>
+      </w:r>
+      <w:proofErr w:type="spellStart"/>
+      <w:r>
+        <w:rPr>
+          <w:rFonts w:ascii="Consolas" w:eastAsia="Times New Roman" w:hAnsi="Consolas" w:cs="Times New Roman"/>
+          <w:color w:val="569CD6"/>
+          <w:sz w:val="21"/>
+          <w:szCs w:val="21"/>
+          <w:lang w:val="fr-FR" w:eastAsia="fr-FR"/>
+        </w:rPr>
+        <w:t>true</w:t>
+      </w:r>
+      <w:proofErr w:type="spellEnd"/>
+      <w:r>
+        <w:rPr>
+          <w:rFonts w:ascii="Consolas" w:eastAsia="Times New Roman" w:hAnsi="Consolas" w:cs="Times New Roman"/>
+          <w:color w:val="D4D4D4"/>
+          <w:sz w:val="21"/>
+          <w:szCs w:val="21"/>
+          <w:lang w:val="fr-FR" w:eastAsia="fr-FR"/>
+        </w:rPr>
+        <w:t>;</w:t>
+      </w:r>
+      <w:r>
+        <w:rPr>
+          <w:rFonts w:ascii="Consolas" w:eastAsia="Times New Roman" w:hAnsi="Consolas" w:cs="Times New Roman"/>
+          <w:color w:val="6A9955"/>
+          <w:sz w:val="21"/>
+          <w:szCs w:val="21"/>
+          <w:lang w:val="fr-FR" w:eastAsia="fr-FR"/>
+        </w:rPr>
+        <w:t>//il meurt</w:t>
+      </w:r>
+    </w:p>
+    <w:p>
+      <w:pPr>
+        <w:shd w:val="clear" w:color="auto" w:fill="1E1E1E"/>
+        <w:spacing w:after="0" w:line="285" w:lineRule="atLeast"/>
+        <w:rPr>
+          <w:rFonts w:ascii="Consolas" w:eastAsia="Times New Roman" w:hAnsi="Consolas" w:cs="Times New Roman"/>
+          <w:color w:val="D4D4D4"/>
+          <w:sz w:val="21"/>
+          <w:szCs w:val="21"/>
+          <w:lang w:val="fr-FR" w:eastAsia="fr-FR"/>
+        </w:rPr>
+      </w:pPr>
+      <w:r>
+        <w:rPr>
+          <w:rFonts w:ascii="Consolas" w:eastAsia="Times New Roman" w:hAnsi="Consolas" w:cs="Times New Roman"/>
+          <w:color w:val="D4D4D4"/>
+          <w:sz w:val="21"/>
+          <w:szCs w:val="21"/>
+          <w:lang w:val="fr-FR" w:eastAsia="fr-FR"/>
+        </w:rPr>
+        <w:t>        }</w:t>
+      </w:r>
+    </w:p>
+    <w:p>
+      <w:pPr>
+        <w:shd w:val="clear" w:color="auto" w:fill="1E1E1E"/>
+        <w:spacing w:after="0" w:line="285" w:lineRule="atLeast"/>
+        <w:rPr>
+          <w:rFonts w:ascii="Consolas" w:eastAsia="Times New Roman" w:hAnsi="Consolas" w:cs="Times New Roman"/>
+          <w:color w:val="D4D4D4"/>
+          <w:sz w:val="21"/>
+          <w:szCs w:val="21"/>
+          <w:lang w:val="fr-FR" w:eastAsia="fr-FR"/>
+        </w:rPr>
+      </w:pPr>
+      <w:r>
+        <w:rPr>
+          <w:rFonts w:ascii="Consolas" w:eastAsia="Times New Roman" w:hAnsi="Consolas" w:cs="Times New Roman"/>
+          <w:color w:val="D4D4D4"/>
+          <w:sz w:val="21"/>
+          <w:szCs w:val="21"/>
+          <w:lang w:val="fr-FR" w:eastAsia="fr-FR"/>
+        </w:rPr>
+        <w:t>    }</w:t>
+      </w:r>
+    </w:p>
+    <w:p/>
+    <w:p>
+      <w:pPr>
+        <w:shd w:val="clear" w:color="auto" w:fill="1E1E1E"/>
+        <w:spacing w:after="0" w:line="285" w:lineRule="atLeast"/>
+        <w:ind w:firstLine="708"/>
+        <w:rPr>
+          <w:rFonts w:ascii="Consolas" w:eastAsia="Times New Roman" w:hAnsi="Consolas" w:cs="Times New Roman"/>
+          <w:color w:val="D4D4D4"/>
+          <w:sz w:val="21"/>
+          <w:szCs w:val="21"/>
+          <w:lang w:val="fr-FR" w:eastAsia="fr-FR"/>
+        </w:rPr>
+      </w:pPr>
+      <w:proofErr w:type="spellStart"/>
+      <w:proofErr w:type="gramStart"/>
+      <w:r>
+        <w:rPr>
+          <w:rFonts w:ascii="Consolas" w:eastAsia="Times New Roman" w:hAnsi="Consolas" w:cs="Times New Roman"/>
+          <w:color w:val="9CDCFE"/>
+          <w:sz w:val="21"/>
+          <w:szCs w:val="21"/>
+          <w:lang w:val="fr-FR" w:eastAsia="fr-FR"/>
+        </w:rPr>
+        <w:t>goodPos</w:t>
+      </w:r>
+      <w:proofErr w:type="spellEnd"/>
+      <w:proofErr w:type="gramEnd"/>
+      <w:r>
+        <w:rPr>
+          <w:rFonts w:ascii="Consolas" w:eastAsia="Times New Roman" w:hAnsi="Consolas" w:cs="Times New Roman"/>
+          <w:color w:val="D4D4D4"/>
+          <w:sz w:val="21"/>
+          <w:szCs w:val="21"/>
+          <w:lang w:val="fr-FR" w:eastAsia="fr-FR"/>
+        </w:rPr>
+        <w:t xml:space="preserve"> = </w:t>
+      </w:r>
+      <w:proofErr w:type="spellStart"/>
+      <w:r>
+        <w:rPr>
+          <w:rFonts w:ascii="Consolas" w:eastAsia="Times New Roman" w:hAnsi="Consolas" w:cs="Times New Roman"/>
+          <w:color w:val="569CD6"/>
+          <w:sz w:val="21"/>
+          <w:szCs w:val="21"/>
+          <w:lang w:val="fr-FR" w:eastAsia="fr-FR"/>
+        </w:rPr>
+        <w:t>this</w:t>
+      </w:r>
+      <w:r>
+        <w:rPr>
+          <w:rFonts w:ascii="Consolas" w:eastAsia="Times New Roman" w:hAnsi="Consolas" w:cs="Times New Roman"/>
+          <w:color w:val="D4D4D4"/>
+          <w:sz w:val="21"/>
+          <w:szCs w:val="21"/>
+          <w:lang w:val="fr-FR" w:eastAsia="fr-FR"/>
+        </w:rPr>
+        <w:t>.</w:t>
+      </w:r>
+      <w:r>
+        <w:rPr>
+          <w:rFonts w:ascii="Consolas" w:eastAsia="Times New Roman" w:hAnsi="Consolas" w:cs="Times New Roman"/>
+          <w:color w:val="9CDCFE"/>
+          <w:sz w:val="21"/>
+          <w:szCs w:val="21"/>
+          <w:lang w:val="fr-FR" w:eastAsia="fr-FR"/>
+        </w:rPr>
+        <w:t>snakes</w:t>
+      </w:r>
+      <w:r>
+        <w:rPr>
+          <w:rFonts w:ascii="Consolas" w:eastAsia="Times New Roman" w:hAnsi="Consolas" w:cs="Times New Roman"/>
+          <w:color w:val="D4D4D4"/>
+          <w:sz w:val="21"/>
+          <w:szCs w:val="21"/>
+          <w:lang w:val="fr-FR" w:eastAsia="fr-FR"/>
+        </w:rPr>
+        <w:t>.</w:t>
+      </w:r>
+      <w:r>
+        <w:rPr>
+          <w:rFonts w:ascii="Consolas" w:eastAsia="Times New Roman" w:hAnsi="Consolas" w:cs="Times New Roman"/>
+          <w:color w:val="DCDCAA"/>
+          <w:sz w:val="21"/>
+          <w:szCs w:val="21"/>
+          <w:lang w:val="fr-FR" w:eastAsia="fr-FR"/>
+        </w:rPr>
+        <w:t>every</w:t>
+      </w:r>
+      <w:proofErr w:type="spellEnd"/>
+      <w:r>
+        <w:rPr>
+          <w:rFonts w:ascii="Consolas" w:eastAsia="Times New Roman" w:hAnsi="Consolas" w:cs="Times New Roman"/>
+          <w:color w:val="D4D4D4"/>
+          <w:sz w:val="21"/>
+          <w:szCs w:val="21"/>
+          <w:lang w:val="fr-FR" w:eastAsia="fr-FR"/>
+        </w:rPr>
+        <w:t>(</w:t>
+      </w:r>
+      <w:proofErr w:type="spellStart"/>
+      <w:r>
+        <w:rPr>
+          <w:rFonts w:ascii="Consolas" w:eastAsia="Times New Roman" w:hAnsi="Consolas" w:cs="Times New Roman"/>
+          <w:color w:val="9CDCFE"/>
+          <w:sz w:val="21"/>
+          <w:szCs w:val="21"/>
+          <w:lang w:val="fr-FR" w:eastAsia="fr-FR"/>
+        </w:rPr>
+        <w:t>snake</w:t>
+      </w:r>
+      <w:proofErr w:type="spellEnd"/>
+      <w:r>
+        <w:rPr>
+          <w:rFonts w:ascii="Consolas" w:eastAsia="Times New Roman" w:hAnsi="Consolas" w:cs="Times New Roman"/>
+          <w:color w:val="D4D4D4"/>
+          <w:sz w:val="21"/>
+          <w:szCs w:val="21"/>
+          <w:lang w:val="fr-FR" w:eastAsia="fr-FR"/>
+        </w:rPr>
+        <w:t xml:space="preserve"> </w:t>
+      </w:r>
+      <w:r>
+        <w:rPr>
+          <w:rFonts w:ascii="Consolas" w:eastAsia="Times New Roman" w:hAnsi="Consolas" w:cs="Times New Roman"/>
+          <w:color w:val="569CD6"/>
+          <w:sz w:val="21"/>
+          <w:szCs w:val="21"/>
+          <w:lang w:val="fr-FR" w:eastAsia="fr-FR"/>
+        </w:rPr>
+        <w:t>=&gt;</w:t>
+      </w:r>
+      <w:r>
+        <w:rPr>
+          <w:rFonts w:ascii="Consolas" w:eastAsia="Times New Roman" w:hAnsi="Consolas" w:cs="Times New Roman"/>
+          <w:color w:val="D4D4D4"/>
+          <w:sz w:val="21"/>
+          <w:szCs w:val="21"/>
+          <w:lang w:val="fr-FR" w:eastAsia="fr-FR"/>
+        </w:rPr>
+        <w:t xml:space="preserve"> !</w:t>
+      </w:r>
+      <w:proofErr w:type="spellStart"/>
+      <w:r>
+        <w:rPr>
+          <w:rFonts w:ascii="Consolas" w:eastAsia="Times New Roman" w:hAnsi="Consolas" w:cs="Times New Roman"/>
+          <w:color w:val="DCDCAA"/>
+          <w:sz w:val="21"/>
+          <w:szCs w:val="21"/>
+          <w:lang w:val="fr-FR" w:eastAsia="fr-FR"/>
+        </w:rPr>
+        <w:t>isPositionValid</w:t>
+      </w:r>
+      <w:proofErr w:type="spellEnd"/>
+      <w:r>
+        <w:rPr>
+          <w:rFonts w:ascii="Consolas" w:eastAsia="Times New Roman" w:hAnsi="Consolas" w:cs="Times New Roman"/>
+          <w:color w:val="D4D4D4"/>
+          <w:sz w:val="21"/>
+          <w:szCs w:val="21"/>
+          <w:lang w:val="fr-FR" w:eastAsia="fr-FR"/>
+        </w:rPr>
+        <w:t>(</w:t>
+      </w:r>
+      <w:r>
+        <w:rPr>
+          <w:rFonts w:ascii="Consolas" w:eastAsia="Times New Roman" w:hAnsi="Consolas" w:cs="Times New Roman"/>
+          <w:color w:val="9CDCFE"/>
+          <w:sz w:val="21"/>
+          <w:szCs w:val="21"/>
+          <w:lang w:val="fr-FR" w:eastAsia="fr-FR"/>
+        </w:rPr>
+        <w:t>X</w:t>
+      </w:r>
+      <w:r>
+        <w:rPr>
+          <w:rFonts w:ascii="Consolas" w:eastAsia="Times New Roman" w:hAnsi="Consolas" w:cs="Times New Roman"/>
+          <w:color w:val="D4D4D4"/>
+          <w:sz w:val="21"/>
+          <w:szCs w:val="21"/>
+          <w:lang w:val="fr-FR" w:eastAsia="fr-FR"/>
+        </w:rPr>
+        <w:t xml:space="preserve">, </w:t>
+      </w:r>
+      <w:r>
+        <w:rPr>
+          <w:rFonts w:ascii="Consolas" w:eastAsia="Times New Roman" w:hAnsi="Consolas" w:cs="Times New Roman"/>
+          <w:color w:val="9CDCFE"/>
+          <w:sz w:val="21"/>
+          <w:szCs w:val="21"/>
+          <w:lang w:val="fr-FR" w:eastAsia="fr-FR"/>
+        </w:rPr>
+        <w:t>Y</w:t>
+      </w:r>
+      <w:r>
+        <w:rPr>
+          <w:rFonts w:ascii="Consolas" w:eastAsia="Times New Roman" w:hAnsi="Consolas" w:cs="Times New Roman"/>
+          <w:color w:val="D4D4D4"/>
+          <w:sz w:val="21"/>
+          <w:szCs w:val="21"/>
+          <w:lang w:val="fr-FR" w:eastAsia="fr-FR"/>
+        </w:rPr>
+        <w:t xml:space="preserve">, </w:t>
+      </w:r>
+      <w:proofErr w:type="spellStart"/>
+      <w:r>
+        <w:rPr>
+          <w:rFonts w:ascii="Consolas" w:eastAsia="Times New Roman" w:hAnsi="Consolas" w:cs="Times New Roman"/>
+          <w:color w:val="9CDCFE"/>
+          <w:sz w:val="21"/>
+          <w:szCs w:val="21"/>
+          <w:lang w:val="fr-FR" w:eastAsia="fr-FR"/>
+        </w:rPr>
+        <w:t>snake</w:t>
+      </w:r>
+      <w:r>
+        <w:rPr>
+          <w:rFonts w:ascii="Consolas" w:eastAsia="Times New Roman" w:hAnsi="Consolas" w:cs="Times New Roman"/>
+          <w:color w:val="D4D4D4"/>
+          <w:sz w:val="21"/>
+          <w:szCs w:val="21"/>
+          <w:lang w:val="fr-FR" w:eastAsia="fr-FR"/>
+        </w:rPr>
+        <w:t>.</w:t>
+      </w:r>
+      <w:r>
+        <w:rPr>
+          <w:rFonts w:ascii="Consolas" w:eastAsia="Times New Roman" w:hAnsi="Consolas" w:cs="Times New Roman"/>
+          <w:color w:val="9CDCFE"/>
+          <w:sz w:val="21"/>
+          <w:szCs w:val="21"/>
+          <w:lang w:val="fr-FR" w:eastAsia="fr-FR"/>
+        </w:rPr>
+        <w:t>listeCordonnees</w:t>
+      </w:r>
+      <w:proofErr w:type="spellEnd"/>
+      <w:r>
+        <w:rPr>
+          <w:rFonts w:ascii="Consolas" w:eastAsia="Times New Roman" w:hAnsi="Consolas" w:cs="Times New Roman"/>
+          <w:color w:val="D4D4D4"/>
+          <w:sz w:val="21"/>
+          <w:szCs w:val="21"/>
+          <w:lang w:val="fr-FR" w:eastAsia="fr-FR"/>
+        </w:rPr>
+        <w:t>));</w:t>
+      </w:r>
+    </w:p>
+    <w:p>
+      <w:pPr>
+        <w:shd w:val="clear" w:color="auto" w:fill="1E1E1E"/>
+        <w:spacing w:after="0" w:line="285" w:lineRule="atLeast"/>
+        <w:rPr>
+          <w:rFonts w:ascii="Consolas" w:eastAsia="Times New Roman" w:hAnsi="Consolas" w:cs="Times New Roman"/>
+          <w:color w:val="D4D4D4"/>
+          <w:sz w:val="21"/>
+          <w:szCs w:val="21"/>
+          <w:lang w:val="fr-FR" w:eastAsia="fr-FR"/>
+        </w:rPr>
+      </w:pPr>
+    </w:p>
+    <w:p/>
+    <w:p>
+      <w:pPr>
+        <w:shd w:val="clear" w:color="auto" w:fill="1E1E1E"/>
+        <w:spacing w:after="0" w:line="285" w:lineRule="atLeast"/>
+        <w:rPr>
+          <w:rFonts w:ascii="Consolas" w:eastAsia="Times New Roman" w:hAnsi="Consolas" w:cs="Times New Roman"/>
+          <w:color w:val="D4D4D4"/>
+          <w:sz w:val="21"/>
+          <w:szCs w:val="21"/>
+          <w:lang w:val="fr-FR" w:eastAsia="fr-FR"/>
+        </w:rPr>
+      </w:pPr>
+      <w:r>
+        <w:rPr>
+          <w:rFonts w:ascii="Consolas" w:eastAsia="Times New Roman" w:hAnsi="Consolas" w:cs="Times New Roman"/>
+          <w:color w:val="6A9955"/>
+          <w:sz w:val="21"/>
+          <w:szCs w:val="21"/>
+          <w:lang w:val="fr-FR" w:eastAsia="fr-FR"/>
+        </w:rPr>
+        <w:t>// Initialisation des serpents</w:t>
+      </w:r>
+    </w:p>
+    <w:p>
+      <w:pPr>
+        <w:shd w:val="clear" w:color="auto" w:fill="1E1E1E"/>
+        <w:spacing w:after="0" w:line="285" w:lineRule="atLeast"/>
+        <w:rPr>
+          <w:rFonts w:ascii="Consolas" w:eastAsia="Times New Roman" w:hAnsi="Consolas" w:cs="Times New Roman"/>
+          <w:color w:val="D4D4D4"/>
+          <w:sz w:val="21"/>
+          <w:szCs w:val="21"/>
+          <w:lang w:val="fr-FR" w:eastAsia="fr-FR"/>
+        </w:rPr>
+      </w:pPr>
+      <w:proofErr w:type="spellStart"/>
+      <w:proofErr w:type="gramStart"/>
+      <w:r>
+        <w:rPr>
+          <w:rFonts w:ascii="Consolas" w:eastAsia="Times New Roman" w:hAnsi="Consolas" w:cs="Times New Roman"/>
+          <w:color w:val="9CDCFE"/>
+          <w:sz w:val="21"/>
+          <w:szCs w:val="21"/>
+          <w:lang w:val="fr-FR" w:eastAsia="fr-FR"/>
+        </w:rPr>
+        <w:t>snakes</w:t>
+      </w:r>
+      <w:r>
+        <w:rPr>
+          <w:rFonts w:ascii="Consolas" w:eastAsia="Times New Roman" w:hAnsi="Consolas" w:cs="Times New Roman"/>
+          <w:color w:val="D4D4D4"/>
+          <w:sz w:val="21"/>
+          <w:szCs w:val="21"/>
+          <w:lang w:val="fr-FR" w:eastAsia="fr-FR"/>
+        </w:rPr>
+        <w:t>.</w:t>
+      </w:r>
+      <w:r>
+        <w:rPr>
+          <w:rFonts w:ascii="Consolas" w:eastAsia="Times New Roman" w:hAnsi="Consolas" w:cs="Times New Roman"/>
+          <w:color w:val="DCDCAA"/>
+          <w:sz w:val="21"/>
+          <w:szCs w:val="21"/>
+          <w:lang w:val="fr-FR" w:eastAsia="fr-FR"/>
+        </w:rPr>
+        <w:t>forEach</w:t>
+      </w:r>
+      <w:proofErr w:type="spellEnd"/>
+      <w:proofErr w:type="gramEnd"/>
+      <w:r>
+        <w:rPr>
+          <w:rFonts w:ascii="Consolas" w:eastAsia="Times New Roman" w:hAnsi="Consolas" w:cs="Times New Roman"/>
+          <w:color w:val="D4D4D4"/>
+          <w:sz w:val="21"/>
+          <w:szCs w:val="21"/>
+          <w:lang w:val="fr-FR" w:eastAsia="fr-FR"/>
+        </w:rPr>
+        <w:t>(</w:t>
+      </w:r>
+      <w:proofErr w:type="spellStart"/>
+      <w:r>
+        <w:rPr>
+          <w:rFonts w:ascii="Consolas" w:eastAsia="Times New Roman" w:hAnsi="Consolas" w:cs="Times New Roman"/>
+          <w:color w:val="9CDCFE"/>
+          <w:sz w:val="21"/>
+          <w:szCs w:val="21"/>
+          <w:lang w:val="fr-FR" w:eastAsia="fr-FR"/>
+        </w:rPr>
+        <w:t>snake</w:t>
+      </w:r>
+      <w:proofErr w:type="spellEnd"/>
+      <w:r>
+        <w:rPr>
+          <w:rFonts w:ascii="Consolas" w:eastAsia="Times New Roman" w:hAnsi="Consolas" w:cs="Times New Roman"/>
+          <w:color w:val="D4D4D4"/>
+          <w:sz w:val="21"/>
+          <w:szCs w:val="21"/>
+          <w:lang w:val="fr-FR" w:eastAsia="fr-FR"/>
+        </w:rPr>
+        <w:t xml:space="preserve"> </w:t>
+      </w:r>
+      <w:r>
+        <w:rPr>
+          <w:rFonts w:ascii="Consolas" w:eastAsia="Times New Roman" w:hAnsi="Consolas" w:cs="Times New Roman"/>
+          <w:color w:val="569CD6"/>
+          <w:sz w:val="21"/>
+          <w:szCs w:val="21"/>
+          <w:lang w:val="fr-FR" w:eastAsia="fr-FR"/>
+        </w:rPr>
+        <w:t>=&gt;</w:t>
+      </w:r>
+      <w:r>
+        <w:rPr>
+          <w:rFonts w:ascii="Consolas" w:eastAsia="Times New Roman" w:hAnsi="Consolas" w:cs="Times New Roman"/>
+          <w:color w:val="D4D4D4"/>
+          <w:sz w:val="21"/>
+          <w:szCs w:val="21"/>
+          <w:lang w:val="fr-FR" w:eastAsia="fr-FR"/>
+        </w:rPr>
+        <w:t xml:space="preserve"> {</w:t>
+      </w:r>
+    </w:p>
+    <w:p>
+      <w:pPr>
+        <w:shd w:val="clear" w:color="auto" w:fill="1E1E1E"/>
+        <w:spacing w:after="0" w:line="285" w:lineRule="atLeast"/>
+        <w:rPr>
+          <w:rFonts w:ascii="Consolas" w:eastAsia="Times New Roman" w:hAnsi="Consolas" w:cs="Times New Roman"/>
+          <w:color w:val="D4D4D4"/>
+          <w:sz w:val="21"/>
+          <w:szCs w:val="21"/>
+          <w:lang w:val="fr-FR" w:eastAsia="fr-FR"/>
+        </w:rPr>
+      </w:pPr>
+      <w:r>
+        <w:rPr>
+          <w:rFonts w:ascii="Consolas" w:eastAsia="Times New Roman" w:hAnsi="Consolas" w:cs="Times New Roman"/>
+          <w:color w:val="D4D4D4"/>
+          <w:sz w:val="21"/>
+          <w:szCs w:val="21"/>
+          <w:lang w:val="fr-FR" w:eastAsia="fr-FR"/>
+        </w:rPr>
+        <w:t xml:space="preserve">  </w:t>
+      </w:r>
+      <w:proofErr w:type="spellStart"/>
+      <w:proofErr w:type="gramStart"/>
+      <w:r>
+        <w:rPr>
+          <w:rFonts w:ascii="Consolas" w:eastAsia="Times New Roman" w:hAnsi="Consolas" w:cs="Times New Roman"/>
+          <w:color w:val="9CDCFE"/>
+          <w:sz w:val="21"/>
+          <w:szCs w:val="21"/>
+          <w:lang w:val="fr-FR" w:eastAsia="fr-FR"/>
+        </w:rPr>
+        <w:t>snake</w:t>
+      </w:r>
+      <w:r>
+        <w:rPr>
+          <w:rFonts w:ascii="Consolas" w:eastAsia="Times New Roman" w:hAnsi="Consolas" w:cs="Times New Roman"/>
+          <w:color w:val="D4D4D4"/>
+          <w:sz w:val="21"/>
+          <w:szCs w:val="21"/>
+          <w:lang w:val="fr-FR" w:eastAsia="fr-FR"/>
+        </w:rPr>
+        <w:t>.</w:t>
+      </w:r>
+      <w:r>
+        <w:rPr>
+          <w:rFonts w:ascii="Consolas" w:eastAsia="Times New Roman" w:hAnsi="Consolas" w:cs="Times New Roman"/>
+          <w:color w:val="DCDCAA"/>
+          <w:sz w:val="21"/>
+          <w:szCs w:val="21"/>
+          <w:lang w:val="fr-FR" w:eastAsia="fr-FR"/>
+        </w:rPr>
+        <w:t>initial</w:t>
+      </w:r>
+      <w:proofErr w:type="spellEnd"/>
+      <w:proofErr w:type="gramEnd"/>
+      <w:r>
+        <w:rPr>
+          <w:rFonts w:ascii="Consolas" w:eastAsia="Times New Roman" w:hAnsi="Consolas" w:cs="Times New Roman"/>
+          <w:color w:val="D4D4D4"/>
+          <w:sz w:val="21"/>
+          <w:szCs w:val="21"/>
+          <w:lang w:val="fr-FR" w:eastAsia="fr-FR"/>
+        </w:rPr>
+        <w:t>();</w:t>
+      </w:r>
+    </w:p>
+    <w:p>
+      <w:pPr>
+        <w:shd w:val="clear" w:color="auto" w:fill="1E1E1E"/>
+        <w:spacing w:after="0" w:line="285" w:lineRule="atLeast"/>
+        <w:rPr>
+          <w:rFonts w:ascii="Consolas" w:eastAsia="Times New Roman" w:hAnsi="Consolas" w:cs="Times New Roman"/>
+          <w:color w:val="D4D4D4"/>
+          <w:sz w:val="21"/>
+          <w:szCs w:val="21"/>
+          <w:lang w:val="fr-FR" w:eastAsia="fr-FR"/>
+        </w:rPr>
+      </w:pPr>
+      <w:r>
+        <w:rPr>
+          <w:rFonts w:ascii="Consolas" w:eastAsia="Times New Roman" w:hAnsi="Consolas" w:cs="Times New Roman"/>
+          <w:color w:val="D4D4D4"/>
+          <w:sz w:val="21"/>
+          <w:szCs w:val="21"/>
+          <w:lang w:val="fr-FR" w:eastAsia="fr-FR"/>
+        </w:rPr>
+        <w:t>});</w:t>
+      </w:r>
+    </w:p>
+    <w:p/>
     <w:sectPr>
       <w:headerReference w:type="default" r:id="rId9"/>
       <w:footerReference w:type="default" r:id="rId10"/>
@@ -553,7 +1790,7 @@
 </file>
 
 <file path=word/endnotes.xml><?xml version="1.0" encoding="utf-8"?>
-<w:endnotes xmlns:wpc="http://schemas.microsoft.com/office/word/2010/wordprocessingCanvas" xmlns:cx="http://schemas.microsoft.com/office/drawing/2014/chartex" xmlns:cx1="http://schemas.microsoft.com/office/drawing/2015/9/8/chartex" xmlns:mc="http://schemas.openxmlformats.org/markup-compatibility/2006" xmlns:o="urn:schemas-microsoft-com:office:office" xmlns:r="http://schemas.openxmlformats.org/officeDocument/2006/relationships" xmlns:m="http://schemas.openxmlformats.org/officeDocument/2006/math" xmlns:v="urn:schemas-microsoft-com:vml" xmlns:wp14="http://schemas.microsoft.com/office/word/2010/wordprocessingDrawing" xmlns:wp="http://schemas.openxmlformats.org/drawingml/2006/wordprocessingDrawing" xmlns:w10="urn:schemas-microsoft-com:office:word" xmlns:w="http://schemas.openxmlformats.org/wordprocessingml/2006/main" xmlns:w14="http://schemas.microsoft.com/office/word/2010/wordml" xmlns:w15="http://schemas.microsoft.com/office/word/2012/wordml" xmlns:w16se="http://schemas.microsoft.com/office/word/2015/wordml/symex" xmlns:wpg="http://schemas.microsoft.com/office/word/2010/wordprocessingGroup" xmlns:wpi="http://schemas.microsoft.com/office/word/2010/wordprocessingInk" xmlns:wne="http://schemas.microsoft.com/office/word/2006/wordml" xmlns:wps="http://schemas.microsoft.com/office/word/2010/wordprocessingShape" mc:Ignorable="w14 w15 w16se wp14">
+<w:endnotes xmlns:wpc="http://schemas.microsoft.com/office/word/2010/wordprocessingCanvas" xmlns:cx="http://schemas.microsoft.com/office/drawing/2014/chartex" xmlns:cx1="http://schemas.microsoft.com/office/drawing/2015/9/8/chartex" xmlns:cx2="http://schemas.microsoft.com/office/drawing/2015/10/21/chartex" xmlns:cx3="http://schemas.microsoft.com/office/drawing/2016/5/9/chartex" xmlns:cx4="http://schemas.microsoft.com/office/drawing/2016/5/10/chartex" xmlns:cx5="http://schemas.microsoft.com/office/drawing/2016/5/11/chartex" xmlns:cx6="http://schemas.microsoft.com/office/drawing/2016/5/12/chartex" xmlns:cx7="http://schemas.microsoft.com/office/drawing/2016/5/13/chartex" xmlns:cx8="http://schemas.microsoft.com/office/drawing/2016/5/14/chartex" xmlns:mc="http://schemas.openxmlformats.org/markup-compatibility/2006" xmlns:aink="http://schemas.microsoft.com/office/drawing/2016/ink" xmlns:am3d="http://schemas.microsoft.com/office/drawing/2017/model3d" xmlns:o="urn:schemas-microsoft-com:office:office" xmlns:oel="http://schemas.microsoft.com/office/2019/extlst" xmlns:r="http://schemas.openxmlformats.org/officeDocument/2006/relationships" xmlns:m="http://schemas.openxmlformats.org/officeDocument/2006/math" xmlns:v="urn:schemas-microsoft-com:vml" xmlns:wp14="http://schemas.microsoft.com/office/word/2010/wordprocessingDrawing" xmlns:wp="http://schemas.openxmlformats.org/drawingml/2006/wordprocessingDrawing" xmlns:w10="urn:schemas-microsoft-com:office:word" xmlns:w="http://schemas.openxmlformats.org/wordprocessingml/2006/main" xmlns:w14="http://schemas.microsoft.com/office/word/2010/wordml" xmlns:w15="http://schemas.microsoft.com/office/word/2012/wordml" xmlns:w16cex="http://schemas.microsoft.com/office/word/2018/wordml/cex" xmlns:w16cid="http://schemas.microsoft.com/office/word/2016/wordml/cid" xmlns:w16="http://schemas.microsoft.com/office/word/2018/wordml" xmlns:w16sdtdh="http://schemas.microsoft.com/office/word/2020/wordml/sdtdatahash" xmlns:w16se="http://schemas.microsoft.com/office/word/2015/wordml/symex" xmlns:wpg="http://schemas.microsoft.com/office/word/2010/wordprocessingGroup" xmlns:wpi="http://schemas.microsoft.com/office/word/2010/wordprocessingInk" xmlns:wne="http://schemas.microsoft.com/office/word/2006/wordml" xmlns:wps="http://schemas.microsoft.com/office/word/2010/wordprocessingShape" mc:Ignorable="w14 w15 w16se w16cid w16 w16cex w16sdtdh wp14">
   <w:endnote w:type="separator" w:id="-1">
     <w:p>
       <w:pPr>
@@ -578,7 +1815,7 @@
 </file>
 
 <file path=word/footer1.xml><?xml version="1.0" encoding="utf-8"?>
-<w:ftr xmlns:wpc="http://schemas.microsoft.com/office/word/2010/wordprocessingCanvas" xmlns:cx="http://schemas.microsoft.com/office/drawing/2014/chartex" xmlns:cx1="http://schemas.microsoft.com/office/drawing/2015/9/8/chartex" xmlns:mc="http://schemas.openxmlformats.org/markup-compatibility/2006" xmlns:o="urn:schemas-microsoft-com:office:office" xmlns:r="http://schemas.openxmlformats.org/officeDocument/2006/relationships" xmlns:m="http://schemas.openxmlformats.org/officeDocument/2006/math" xmlns:v="urn:schemas-microsoft-com:vml" xmlns:wp14="http://schemas.microsoft.com/office/word/2010/wordprocessingDrawing" xmlns:wp="http://schemas.openxmlformats.org/drawingml/2006/wordprocessingDrawing" xmlns:w10="urn:schemas-microsoft-com:office:word" xmlns:w="http://schemas.openxmlformats.org/wordprocessingml/2006/main" xmlns:w14="http://schemas.microsoft.com/office/word/2010/wordml" xmlns:w15="http://schemas.microsoft.com/office/word/2012/wordml" xmlns:w16se="http://schemas.microsoft.com/office/word/2015/wordml/symex" xmlns:wpg="http://schemas.microsoft.com/office/word/2010/wordprocessingGroup" xmlns:wpi="http://schemas.microsoft.com/office/word/2010/wordprocessingInk" xmlns:wne="http://schemas.microsoft.com/office/word/2006/wordml" xmlns:wps="http://schemas.microsoft.com/office/word/2010/wordprocessingShape" mc:Ignorable="w14 w15 w16se wp14">
+<w:ftr xmlns:wpc="http://schemas.microsoft.com/office/word/2010/wordprocessingCanvas" xmlns:cx="http://schemas.microsoft.com/office/drawing/2014/chartex" xmlns:cx1="http://schemas.microsoft.com/office/drawing/2015/9/8/chartex" xmlns:cx2="http://schemas.microsoft.com/office/drawing/2015/10/21/chartex" xmlns:cx3="http://schemas.microsoft.com/office/drawing/2016/5/9/chartex" xmlns:cx4="http://schemas.microsoft.com/office/drawing/2016/5/10/chartex" xmlns:cx5="http://schemas.microsoft.com/office/drawing/2016/5/11/chartex" xmlns:cx6="http://schemas.microsoft.com/office/drawing/2016/5/12/chartex" xmlns:cx7="http://schemas.microsoft.com/office/drawing/2016/5/13/chartex" xmlns:cx8="http://schemas.microsoft.com/office/drawing/2016/5/14/chartex" xmlns:mc="http://schemas.openxmlformats.org/markup-compatibility/2006" xmlns:aink="http://schemas.microsoft.com/office/drawing/2016/ink" xmlns:am3d="http://schemas.microsoft.com/office/drawing/2017/model3d" xmlns:o="urn:schemas-microsoft-com:office:office" xmlns:oel="http://schemas.microsoft.com/office/2019/extlst" xmlns:r="http://schemas.openxmlformats.org/officeDocument/2006/relationships" xmlns:m="http://schemas.openxmlformats.org/officeDocument/2006/math" xmlns:v="urn:schemas-microsoft-com:vml" xmlns:wp14="http://schemas.microsoft.com/office/word/2010/wordprocessingDrawing" xmlns:wp="http://schemas.openxmlformats.org/drawingml/2006/wordprocessingDrawing" xmlns:w10="urn:schemas-microsoft-com:office:word" xmlns:w="http://schemas.openxmlformats.org/wordprocessingml/2006/main" xmlns:w14="http://schemas.microsoft.com/office/word/2010/wordml" xmlns:w15="http://schemas.microsoft.com/office/word/2012/wordml" xmlns:w16cex="http://schemas.microsoft.com/office/word/2018/wordml/cex" xmlns:w16cid="http://schemas.microsoft.com/office/word/2016/wordml/cid" xmlns:w16="http://schemas.microsoft.com/office/word/2018/wordml" xmlns:w16sdtdh="http://schemas.microsoft.com/office/word/2020/wordml/sdtdatahash" xmlns:w16se="http://schemas.microsoft.com/office/word/2015/wordml/symex" xmlns:wpg="http://schemas.microsoft.com/office/word/2010/wordprocessingGroup" xmlns:wpi="http://schemas.microsoft.com/office/word/2010/wordprocessingInk" xmlns:wne="http://schemas.microsoft.com/office/word/2006/wordml" xmlns:wps="http://schemas.microsoft.com/office/word/2010/wordprocessingShape" mc:Ignorable="w14 w15 w16se w16cid w16 w16cex w16sdtdh wp14">
   <w:p>
     <w:pPr>
       <w:pStyle w:val="Pieddepage"/>
@@ -624,7 +1861,7 @@
 </file>
 
 <file path=word/footnotes.xml><?xml version="1.0" encoding="utf-8"?>
-<w:footnotes xmlns:wpc="http://schemas.microsoft.com/office/word/2010/wordprocessingCanvas" xmlns:cx="http://schemas.microsoft.com/office/drawing/2014/chartex" xmlns:cx1="http://schemas.microsoft.com/office/drawing/2015/9/8/chartex" xmlns:mc="http://schemas.openxmlformats.org/markup-compatibility/2006" xmlns:o="urn:schemas-microsoft-com:office:office" xmlns:r="http://schemas.openxmlformats.org/officeDocument/2006/relationships" xmlns:m="http://schemas.openxmlformats.org/officeDocument/2006/math" xmlns:v="urn:schemas-microsoft-com:vml" xmlns:wp14="http://schemas.microsoft.com/office/word/2010/wordprocessingDrawing" xmlns:wp="http://schemas.openxmlformats.org/drawingml/2006/wordprocessingDrawing" xmlns:w10="urn:schemas-microsoft-com:office:word" xmlns:w="http://schemas.openxmlformats.org/wordprocessingml/2006/main" xmlns:w14="http://schemas.microsoft.com/office/word/2010/wordml" xmlns:w15="http://schemas.microsoft.com/office/word/2012/wordml" xmlns:w16se="http://schemas.microsoft.com/office/word/2015/wordml/symex" xmlns:wpg="http://schemas.microsoft.com/office/word/2010/wordprocessingGroup" xmlns:wpi="http://schemas.microsoft.com/office/word/2010/wordprocessingInk" xmlns:wne="http://schemas.microsoft.com/office/word/2006/wordml" xmlns:wps="http://schemas.microsoft.com/office/word/2010/wordprocessingShape" mc:Ignorable="w14 w15 w16se wp14">
+<w:footnotes xmlns:wpc="http://schemas.microsoft.com/office/word/2010/wordprocessingCanvas" xmlns:cx="http://schemas.microsoft.com/office/drawing/2014/chartex" xmlns:cx1="http://schemas.microsoft.com/office/drawing/2015/9/8/chartex" xmlns:cx2="http://schemas.microsoft.com/office/drawing/2015/10/21/chartex" xmlns:cx3="http://schemas.microsoft.com/office/drawing/2016/5/9/chartex" xmlns:cx4="http://schemas.microsoft.com/office/drawing/2016/5/10/chartex" xmlns:cx5="http://schemas.microsoft.com/office/drawing/2016/5/11/chartex" xmlns:cx6="http://schemas.microsoft.com/office/drawing/2016/5/12/chartex" xmlns:cx7="http://schemas.microsoft.com/office/drawing/2016/5/13/chartex" xmlns:cx8="http://schemas.microsoft.com/office/drawing/2016/5/14/chartex" xmlns:mc="http://schemas.openxmlformats.org/markup-compatibility/2006" xmlns:aink="http://schemas.microsoft.com/office/drawing/2016/ink" xmlns:am3d="http://schemas.microsoft.com/office/drawing/2017/model3d" xmlns:o="urn:schemas-microsoft-com:office:office" xmlns:oel="http://schemas.microsoft.com/office/2019/extlst" xmlns:r="http://schemas.openxmlformats.org/officeDocument/2006/relationships" xmlns:m="http://schemas.openxmlformats.org/officeDocument/2006/math" xmlns:v="urn:schemas-microsoft-com:vml" xmlns:wp14="http://schemas.microsoft.com/office/word/2010/wordprocessingDrawing" xmlns:wp="http://schemas.openxmlformats.org/drawingml/2006/wordprocessingDrawing" xmlns:w10="urn:schemas-microsoft-com:office:word" xmlns:w="http://schemas.openxmlformats.org/wordprocessingml/2006/main" xmlns:w14="http://schemas.microsoft.com/office/word/2010/wordml" xmlns:w15="http://schemas.microsoft.com/office/word/2012/wordml" xmlns:w16cex="http://schemas.microsoft.com/office/word/2018/wordml/cex" xmlns:w16cid="http://schemas.microsoft.com/office/word/2016/wordml/cid" xmlns:w16="http://schemas.microsoft.com/office/word/2018/wordml" xmlns:w16sdtdh="http://schemas.microsoft.com/office/word/2020/wordml/sdtdatahash" xmlns:w16se="http://schemas.microsoft.com/office/word/2015/wordml/symex" xmlns:wpg="http://schemas.microsoft.com/office/word/2010/wordprocessingGroup" xmlns:wpi="http://schemas.microsoft.com/office/word/2010/wordprocessingInk" xmlns:wne="http://schemas.microsoft.com/office/word/2006/wordml" xmlns:wps="http://schemas.microsoft.com/office/word/2010/wordprocessingShape" mc:Ignorable="w14 w15 w16se w16cid w16 w16cex w16sdtdh wp14">
   <w:footnote w:type="separator" w:id="-1">
     <w:p>
       <w:pPr>
@@ -649,7 +1886,7 @@
 </file>
 
 <file path=word/header1.xml><?xml version="1.0" encoding="utf-8"?>
-<w:hdr xmlns:wpc="http://schemas.microsoft.com/office/word/2010/wordprocessingCanvas" xmlns:cx="http://schemas.microsoft.com/office/drawing/2014/chartex" xmlns:cx1="http://schemas.microsoft.com/office/drawing/2015/9/8/chartex" xmlns:mc="http://schemas.openxmlformats.org/markup-compatibility/2006" xmlns:o="urn:schemas-microsoft-com:office:office" xmlns:r="http://schemas.openxmlformats.org/officeDocument/2006/relationships" xmlns:m="http://schemas.openxmlformats.org/officeDocument/2006/math" xmlns:v="urn:schemas-microsoft-com:vml" xmlns:wp14="http://schemas.microsoft.com/office/word/2010/wordprocessingDrawing" xmlns:wp="http://schemas.openxmlformats.org/drawingml/2006/wordprocessingDrawing" xmlns:w10="urn:schemas-microsoft-com:office:word" xmlns:w="http://schemas.openxmlformats.org/wordprocessingml/2006/main" xmlns:w14="http://schemas.microsoft.com/office/word/2010/wordml" xmlns:w15="http://schemas.microsoft.com/office/word/2012/wordml" xmlns:w16se="http://schemas.microsoft.com/office/word/2015/wordml/symex" xmlns:wpg="http://schemas.microsoft.com/office/word/2010/wordprocessingGroup" xmlns:wpi="http://schemas.microsoft.com/office/word/2010/wordprocessingInk" xmlns:wne="http://schemas.microsoft.com/office/word/2006/wordml" xmlns:wps="http://schemas.microsoft.com/office/word/2010/wordprocessingShape" mc:Ignorable="w14 w15 w16se wp14">
+<w:hdr xmlns:wpc="http://schemas.microsoft.com/office/word/2010/wordprocessingCanvas" xmlns:cx="http://schemas.microsoft.com/office/drawing/2014/chartex" xmlns:cx1="http://schemas.microsoft.com/office/drawing/2015/9/8/chartex" xmlns:cx2="http://schemas.microsoft.com/office/drawing/2015/10/21/chartex" xmlns:cx3="http://schemas.microsoft.com/office/drawing/2016/5/9/chartex" xmlns:cx4="http://schemas.microsoft.com/office/drawing/2016/5/10/chartex" xmlns:cx5="http://schemas.microsoft.com/office/drawing/2016/5/11/chartex" xmlns:cx6="http://schemas.microsoft.com/office/drawing/2016/5/12/chartex" xmlns:cx7="http://schemas.microsoft.com/office/drawing/2016/5/13/chartex" xmlns:cx8="http://schemas.microsoft.com/office/drawing/2016/5/14/chartex" xmlns:mc="http://schemas.openxmlformats.org/markup-compatibility/2006" xmlns:aink="http://schemas.microsoft.com/office/drawing/2016/ink" xmlns:am3d="http://schemas.microsoft.com/office/drawing/2017/model3d" xmlns:o="urn:schemas-microsoft-com:office:office" xmlns:oel="http://schemas.microsoft.com/office/2019/extlst" xmlns:r="http://schemas.openxmlformats.org/officeDocument/2006/relationships" xmlns:m="http://schemas.openxmlformats.org/officeDocument/2006/math" xmlns:v="urn:schemas-microsoft-com:vml" xmlns:wp14="http://schemas.microsoft.com/office/word/2010/wordprocessingDrawing" xmlns:wp="http://schemas.openxmlformats.org/drawingml/2006/wordprocessingDrawing" xmlns:w10="urn:schemas-microsoft-com:office:word" xmlns:w="http://schemas.openxmlformats.org/wordprocessingml/2006/main" xmlns:w14="http://schemas.microsoft.com/office/word/2010/wordml" xmlns:w15="http://schemas.microsoft.com/office/word/2012/wordml" xmlns:w16cex="http://schemas.microsoft.com/office/word/2018/wordml/cex" xmlns:w16cid="http://schemas.microsoft.com/office/word/2016/wordml/cid" xmlns:w16="http://schemas.microsoft.com/office/word/2018/wordml" xmlns:w16sdtdh="http://schemas.microsoft.com/office/word/2020/wordml/sdtdatahash" xmlns:w16se="http://schemas.microsoft.com/office/word/2015/wordml/symex" xmlns:wpg="http://schemas.microsoft.com/office/word/2010/wordprocessingGroup" xmlns:wpi="http://schemas.microsoft.com/office/word/2010/wordprocessingInk" xmlns:wne="http://schemas.microsoft.com/office/word/2006/wordml" xmlns:wps="http://schemas.microsoft.com/office/word/2010/wordprocessingShape" mc:Ignorable="w14 w15 w16se w16cid w16 w16cex w16sdtdh wp14">
   <w:p>
     <w:pPr>
       <w:pStyle w:val="En-tte"/>
@@ -677,7 +1914,7 @@
 </file>
 
 <file path=word/numbering.xml><?xml version="1.0" encoding="utf-8"?>
-<w:numbering xmlns:wpc="http://schemas.microsoft.com/office/word/2010/wordprocessingCanvas" xmlns:cx="http://schemas.microsoft.com/office/drawing/2014/chartex" xmlns:cx1="http://schemas.microsoft.com/office/drawing/2015/9/8/chartex" xmlns:mc="http://schemas.openxmlformats.org/markup-compatibility/2006" xmlns:o="urn:schemas-microsoft-com:office:office" xmlns:r="http://schemas.openxmlformats.org/officeDocument/2006/relationships" xmlns:m="http://schemas.openxmlformats.org/officeDocument/2006/math" xmlns:v="urn:schemas-microsoft-com:vml" xmlns:wp14="http://schemas.microsoft.com/office/word/2010/wordprocessingDrawing" xmlns:wp="http://schemas.openxmlformats.org/drawingml/2006/wordprocessingDrawing" xmlns:w10="urn:schemas-microsoft-com:office:word" xmlns:w="http://schemas.openxmlformats.org/wordprocessingml/2006/main" xmlns:w14="http://schemas.microsoft.com/office/word/2010/wordml" xmlns:w15="http://schemas.microsoft.com/office/word/2012/wordml" xmlns:w16se="http://schemas.microsoft.com/office/word/2015/wordml/symex" xmlns:wpg="http://schemas.microsoft.com/office/word/2010/wordprocessingGroup" xmlns:wpi="http://schemas.microsoft.com/office/word/2010/wordprocessingInk" xmlns:wne="http://schemas.microsoft.com/office/word/2006/wordml" xmlns:wps="http://schemas.microsoft.com/office/word/2010/wordprocessingShape" mc:Ignorable="w14 w15 w16se wp14">
+<w:numbering xmlns:wpc="http://schemas.microsoft.com/office/word/2010/wordprocessingCanvas" xmlns:cx="http://schemas.microsoft.com/office/drawing/2014/chartex" xmlns:cx1="http://schemas.microsoft.com/office/drawing/2015/9/8/chartex" xmlns:cx2="http://schemas.microsoft.com/office/drawing/2015/10/21/chartex" xmlns:cx3="http://schemas.microsoft.com/office/drawing/2016/5/9/chartex" xmlns:cx4="http://schemas.microsoft.com/office/drawing/2016/5/10/chartex" xmlns:cx5="http://schemas.microsoft.com/office/drawing/2016/5/11/chartex" xmlns:cx6="http://schemas.microsoft.com/office/drawing/2016/5/12/chartex" xmlns:cx7="http://schemas.microsoft.com/office/drawing/2016/5/13/chartex" xmlns:cx8="http://schemas.microsoft.com/office/drawing/2016/5/14/chartex" xmlns:mc="http://schemas.openxmlformats.org/markup-compatibility/2006" xmlns:aink="http://schemas.microsoft.com/office/drawing/2016/ink" xmlns:am3d="http://schemas.microsoft.com/office/drawing/2017/model3d" xmlns:o="urn:schemas-microsoft-com:office:office" xmlns:oel="http://schemas.microsoft.com/office/2019/extlst" xmlns:r="http://schemas.openxmlformats.org/officeDocument/2006/relationships" xmlns:m="http://schemas.openxmlformats.org/officeDocument/2006/math" xmlns:v="urn:schemas-microsoft-com:vml" xmlns:wp14="http://schemas.microsoft.com/office/word/2010/wordprocessingDrawing" xmlns:wp="http://schemas.openxmlformats.org/drawingml/2006/wordprocessingDrawing" xmlns:w10="urn:schemas-microsoft-com:office:word" xmlns:w="http://schemas.openxmlformats.org/wordprocessingml/2006/main" xmlns:w14="http://schemas.microsoft.com/office/word/2010/wordml" xmlns:w15="http://schemas.microsoft.com/office/word/2012/wordml" xmlns:w16cex="http://schemas.microsoft.com/office/word/2018/wordml/cex" xmlns:w16cid="http://schemas.microsoft.com/office/word/2016/wordml/cid" xmlns:w16="http://schemas.microsoft.com/office/word/2018/wordml" xmlns:w16sdtdh="http://schemas.microsoft.com/office/word/2020/wordml/sdtdatahash" xmlns:w16se="http://schemas.microsoft.com/office/word/2015/wordml/symex" xmlns:wpg="http://schemas.microsoft.com/office/word/2010/wordprocessingGroup" xmlns:wpi="http://schemas.microsoft.com/office/word/2010/wordprocessingInk" xmlns:wne="http://schemas.microsoft.com/office/word/2006/wordml" xmlns:wps="http://schemas.microsoft.com/office/word/2010/wordprocessingShape" mc:Ignorable="w14 w15 w16se w16cid w16 w16cex w16sdtdh wp14">
   <w:abstractNum w:abstractNumId="0" w15:restartNumberingAfterBreak="0">
     <w:nsid w:val="1BC57CB7"/>
     <w:multiLevelType w:val="hybridMultilevel"/>
@@ -880,17 +2117,17 @@
       </w:rPr>
     </w:lvl>
   </w:abstractNum>
-  <w:num w:numId="1">
+  <w:num w:numId="1" w16cid:durableId="855114930">
     <w:abstractNumId w:val="0"/>
   </w:num>
-  <w:num w:numId="2">
+  <w:num w:numId="2" w16cid:durableId="617762695">
     <w:abstractNumId w:val="1"/>
   </w:num>
 </w:numbering>
 </file>
 
 <file path=word/styles.xml><?xml version="1.0" encoding="utf-8"?>
-<w:styles xmlns:mc="http://schemas.openxmlformats.org/markup-compatibility/2006" xmlns:r="http://schemas.openxmlformats.org/officeDocument/2006/relationships" xmlns:w="http://schemas.openxmlformats.org/wordprocessingml/2006/main" xmlns:w14="http://schemas.microsoft.com/office/word/2010/wordml" xmlns:w15="http://schemas.microsoft.com/office/word/2012/wordml" xmlns:w16se="http://schemas.microsoft.com/office/word/2015/wordml/symex" mc:Ignorable="w14 w15 w16se">
+<w:styles xmlns:mc="http://schemas.openxmlformats.org/markup-compatibility/2006" xmlns:r="http://schemas.openxmlformats.org/officeDocument/2006/relationships" xmlns:w="http://schemas.openxmlformats.org/wordprocessingml/2006/main" xmlns:w14="http://schemas.microsoft.com/office/word/2010/wordml" xmlns:w15="http://schemas.microsoft.com/office/word/2012/wordml" xmlns:w16cex="http://schemas.microsoft.com/office/word/2018/wordml/cex" xmlns:w16cid="http://schemas.microsoft.com/office/word/2016/wordml/cid" xmlns:w16="http://schemas.microsoft.com/office/word/2018/wordml" xmlns:w16sdtdh="http://schemas.microsoft.com/office/word/2020/wordml/sdtdatahash" xmlns:w16se="http://schemas.microsoft.com/office/word/2015/wordml/symex" mc:Ignorable="w14 w15 w16se w16cid w16 w16cex w16sdtdh">
   <w:docDefaults>
     <w:rPrDefault>
       <w:rPr>
@@ -906,7 +2143,7 @@
       </w:pPr>
     </w:pPrDefault>
   </w:docDefaults>
-  <w:latentStyles w:defLockedState="0" w:defUIPriority="99" w:defSemiHidden="0" w:defUnhideWhenUsed="0" w:defQFormat="0" w:count="371">
+  <w:latentStyles w:defLockedState="0" w:defUIPriority="99" w:defSemiHidden="0" w:defUnhideWhenUsed="0" w:defQFormat="0" w:count="376">
     <w:lsdException w:name="Normal" w:uiPriority="0" w:qFormat="1"/>
     <w:lsdException w:name="heading 1" w:uiPriority="9" w:qFormat="1"/>
     <w:lsdException w:name="heading 2" w:semiHidden="1" w:uiPriority="9" w:unhideWhenUsed="1" w:qFormat="1"/>
@@ -1278,6 +2515,11 @@
     <w:lsdException w:name="List Table 5 Dark Accent 6" w:uiPriority="50"/>
     <w:lsdException w:name="List Table 6 Colorful Accent 6" w:uiPriority="51"/>
     <w:lsdException w:name="List Table 7 Colorful Accent 6" w:uiPriority="52"/>
+    <w:lsdException w:name="Mention" w:semiHidden="1" w:unhideWhenUsed="1"/>
+    <w:lsdException w:name="Smart Hyperlink" w:semiHidden="1" w:unhideWhenUsed="1"/>
+    <w:lsdException w:name="Hashtag" w:semiHidden="1" w:unhideWhenUsed="1"/>
+    <w:lsdException w:name="Unresolved Mention" w:semiHidden="1" w:unhideWhenUsed="1"/>
+    <w:lsdException w:name="Smart Link" w:semiHidden="1" w:unhideWhenUsed="1"/>
   </w:latentStyles>
   <w:style w:type="paragraph" w:default="1" w:styleId="Normal">
     <w:name w:val="Normal"/>
@@ -1302,6 +2544,28 @@
       <w:color w:val="2E74B5" w:themeColor="accent1" w:themeShade="BF"/>
       <w:sz w:val="32"/>
       <w:szCs w:val="32"/>
+    </w:rPr>
+  </w:style>
+  <w:style w:type="paragraph" w:styleId="Titre2">
+    <w:name w:val="heading 2"/>
+    <w:basedOn w:val="Normal"/>
+    <w:next w:val="Normal"/>
+    <w:link w:val="Titre2Car"/>
+    <w:uiPriority w:val="9"/>
+    <w:unhideWhenUsed/>
+    <w:qFormat/>
+    <w:rsid w:val="00925554"/>
+    <w:pPr>
+      <w:keepNext/>
+      <w:keepLines/>
+      <w:spacing w:before="40" w:after="0"/>
+      <w:outlineLvl w:val="1"/>
+    </w:pPr>
+    <w:rPr>
+      <w:rFonts w:asciiTheme="majorHAnsi" w:eastAsiaTheme="majorEastAsia" w:hAnsiTheme="majorHAnsi" w:cstheme="majorBidi"/>
+      <w:color w:val="2E74B5" w:themeColor="accent1" w:themeShade="BF"/>
+      <w:sz w:val="26"/>
+      <w:szCs w:val="26"/>
     </w:rPr>
   </w:style>
   <w:style w:type="character" w:default="1" w:styleId="Policepardfaut">
@@ -1469,6 +2733,19 @@
     <w:rPr>
       <w:color w:val="0563C1" w:themeColor="hyperlink"/>
       <w:u w:val="single"/>
+    </w:rPr>
+  </w:style>
+  <w:style w:type="character" w:customStyle="1" w:styleId="Titre2Car">
+    <w:name w:val="Titre 2 Car"/>
+    <w:basedOn w:val="Policepardfaut"/>
+    <w:link w:val="Titre2"/>
+    <w:uiPriority w:val="9"/>
+    <w:rsid w:val="00925554"/>
+    <w:rPr>
+      <w:rFonts w:asciiTheme="majorHAnsi" w:eastAsiaTheme="majorEastAsia" w:hAnsiTheme="majorHAnsi" w:cstheme="majorBidi"/>
+      <w:color w:val="2E74B5" w:themeColor="accent1" w:themeShade="BF"/>
+      <w:sz w:val="26"/>
+      <w:szCs w:val="26"/>
     </w:rPr>
   </w:style>
 </w:styles>

</xml_diff>